<commit_message>
adicionado mais um film
</commit_message>
<xml_diff>
--- a/Filmes.docx
+++ b/Filmes.docx
@@ -4,31 +4,10 @@
   <w:body>
     <w:p>
       <w:r>
-        <w:t>Vingadores</w:t>
+        <w:t>Missão Impossível</w:t>
       </w:r>
     </w:p>
-    <w:p>
-      <w:r>
-        <w:t>Superman</w:t>
-      </w:r>
-    </w:p>
-    <w:p>
-      <w:r>
-        <w:t xml:space="preserve">Batman </w:t>
-      </w:r>
-    </w:p>
-    <w:p>
-      <w:proofErr w:type="spellStart"/>
-      <w:r>
-        <w:t>Starwars</w:t>
-      </w:r>
-      <w:proofErr w:type="spellEnd"/>
-    </w:p>
-    <w:p>
-      <w:r>
-        <w:t>Harry Potter</w:t>
-      </w:r>
-    </w:p>
+    <w:p/>
     <w:sectPr>
       <w:pgSz w:w="11906" w:h="16838"/>
       <w:pgMar w:top="1417" w:right="1701" w:bottom="1417" w:left="1701" w:header="708" w:footer="708" w:gutter="0"/>

</xml_diff>

<commit_message>
O último filme que adicionei, é ótimo
</commit_message>
<xml_diff>
--- a/Filmes.docx
+++ b/Filmes.docx
@@ -7,7 +7,11 @@
         <w:t>Missão Impossível</w:t>
       </w:r>
     </w:p>
-    <w:p/>
+    <w:p>
+      <w:r>
+        <w:t xml:space="preserve">V de Vingança </w:t>
+      </w:r>
+    </w:p>
     <w:sectPr>
       <w:pgSz w:w="11906" w:h="16838"/>
       <w:pgMar w:top="1417" w:right="1701" w:bottom="1417" w:left="1701" w:header="708" w:footer="708" w:gutter="0"/>

</xml_diff>